<commit_message>
cp OK and report
</commit_message>
<xml_diff>
--- a/lab4/report/ЛР4_отчет.docx
+++ b/lab4/report/ЛР4_отчет.docx
@@ -180,7 +180,7 @@
           <w:sz w:val="28"/>
           <w:szCs w:val="28"/>
         </w:rPr>
-        <w:t>4</w:t>
+        <w:t>2</w:t>
       </w:r>
     </w:p>
     <w:p>
@@ -202,7 +202,27 @@
           <w:sz w:val="28"/>
           <w:szCs w:val="28"/>
         </w:rPr>
-        <w:t>по курсу «Программирование графических процессоров»</w:t>
+        <w:t>по курсу «</w:t>
+      </w:r>
+      <w:r>
+        <w:rPr>
+          <w:rFonts w:ascii="Times New Roman" w:eastAsia="Times New Roman" w:hAnsi="Times New Roman" w:cs="Times New Roman"/>
+          <w:b/>
+          <w:color w:val="000000"/>
+          <w:sz w:val="28"/>
+          <w:szCs w:val="28"/>
+        </w:rPr>
+        <w:t>Параллельная обработка данных</w:t>
+      </w:r>
+      <w:r>
+        <w:rPr>
+          <w:rFonts w:ascii="Times New Roman" w:eastAsia="Times New Roman" w:hAnsi="Times New Roman" w:cs="Times New Roman"/>
+          <w:b/>
+          <w:color w:val="000000"/>
+          <w:sz w:val="28"/>
+          <w:szCs w:val="28"/>
+        </w:rPr>
+        <w:t>»</w:t>
       </w:r>
     </w:p>
     <w:p>

</xml_diff>